<commit_message>
realizando a implementação de serviço com rest
</commit_message>
<xml_diff>
--- a/Web Services.docx
+++ b/Web Services.docx
@@ -1500,16 +1500,16 @@
           <w:sz w:val="24"/>
           <w:szCs w:val="24"/>
         </w:rPr>
-        <w:t xml:space="preserve"> s</w:t>
-      </w:r>
-      <w:proofErr w:type="spellStart"/>
-      <w:r>
-        <w:rPr>
-          <w:rFonts w:ascii="Times New Roman" w:hAnsi="Times New Roman" w:cs="Times New Roman"/>
-          <w:sz w:val="24"/>
-          <w:szCs w:val="24"/>
-        </w:rPr>
-        <w:t>ervices</w:t>
+        <w:t xml:space="preserve"> </w:t>
+      </w:r>
+      <w:proofErr w:type="spellStart"/>
+      <w:r>
+        <w:rPr>
+          <w:rFonts w:ascii="Times New Roman" w:hAnsi="Times New Roman" w:cs="Times New Roman"/>
+          <w:sz w:val="24"/>
+          <w:szCs w:val="24"/>
+        </w:rPr>
+        <w:t>services</w:t>
       </w:r>
       <w:proofErr w:type="spellEnd"/>
       <w:r>
@@ -1529,6 +1529,909 @@
           <w:szCs w:val="24"/>
         </w:rPr>
       </w:pPr>
+    </w:p>
+    <w:p>
+      <w:pPr>
+        <w:jc w:val="center"/>
+        <w:rPr>
+          <w:rFonts w:ascii="Times New Roman" w:hAnsi="Times New Roman" w:cs="Times New Roman"/>
+          <w:sz w:val="24"/>
+          <w:szCs w:val="24"/>
+        </w:rPr>
+      </w:pPr>
+      <w:r>
+        <w:rPr>
+          <w:rFonts w:ascii="Times New Roman" w:hAnsi="Times New Roman" w:cs="Times New Roman"/>
+          <w:sz w:val="24"/>
+          <w:szCs w:val="24"/>
+        </w:rPr>
+        <w:t>REST, API e JSON</w:t>
+      </w:r>
+    </w:p>
+    <w:p>
+      <w:pPr>
+        <w:jc w:val="center"/>
+        <w:rPr>
+          <w:rFonts w:ascii="Times New Roman" w:hAnsi="Times New Roman" w:cs="Times New Roman"/>
+          <w:sz w:val="24"/>
+          <w:szCs w:val="24"/>
+        </w:rPr>
+      </w:pPr>
+    </w:p>
+    <w:p>
+      <w:pPr>
+        <w:pStyle w:val="PargrafodaLista"/>
+        <w:numPr>
+          <w:ilvl w:val="0"/>
+          <w:numId w:val="1"/>
+        </w:numPr>
+        <w:rPr>
+          <w:rFonts w:ascii="Times New Roman" w:hAnsi="Times New Roman" w:cs="Times New Roman"/>
+          <w:sz w:val="24"/>
+          <w:szCs w:val="24"/>
+        </w:rPr>
+      </w:pPr>
+      <w:r>
+        <w:rPr>
+          <w:rFonts w:ascii="Times New Roman" w:hAnsi="Times New Roman" w:cs="Times New Roman"/>
+          <w:sz w:val="24"/>
+          <w:szCs w:val="24"/>
+        </w:rPr>
+        <w:t xml:space="preserve">O que é </w:t>
+      </w:r>
+      <w:proofErr w:type="spellStart"/>
+      <w:r>
+        <w:rPr>
+          <w:rFonts w:ascii="Times New Roman" w:hAnsi="Times New Roman" w:cs="Times New Roman"/>
+          <w:sz w:val="24"/>
+          <w:szCs w:val="24"/>
+        </w:rPr>
+        <w:t>Rest</w:t>
+      </w:r>
+      <w:proofErr w:type="spellEnd"/>
+      <w:r>
+        <w:rPr>
+          <w:rFonts w:ascii="Times New Roman" w:hAnsi="Times New Roman" w:cs="Times New Roman"/>
+          <w:sz w:val="24"/>
+          <w:szCs w:val="24"/>
+        </w:rPr>
+        <w:t xml:space="preserve">? </w:t>
+      </w:r>
+    </w:p>
+    <w:p>
+      <w:pPr>
+        <w:rPr>
+          <w:rFonts w:ascii="Times New Roman" w:hAnsi="Times New Roman" w:cs="Times New Roman"/>
+          <w:sz w:val="24"/>
+          <w:szCs w:val="24"/>
+        </w:rPr>
+      </w:pPr>
+      <w:proofErr w:type="spellStart"/>
+      <w:r>
+        <w:rPr>
+          <w:rFonts w:ascii="Times New Roman" w:hAnsi="Times New Roman" w:cs="Times New Roman"/>
+          <w:sz w:val="24"/>
+          <w:szCs w:val="24"/>
+        </w:rPr>
+        <w:t>Representation</w:t>
+      </w:r>
+      <w:proofErr w:type="spellEnd"/>
+      <w:r>
+        <w:rPr>
+          <w:rFonts w:ascii="Times New Roman" w:hAnsi="Times New Roman" w:cs="Times New Roman"/>
+          <w:sz w:val="24"/>
+          <w:szCs w:val="24"/>
+        </w:rPr>
+        <w:t xml:space="preserve"> </w:t>
+      </w:r>
+      <w:proofErr w:type="spellStart"/>
+      <w:r>
+        <w:rPr>
+          <w:rFonts w:ascii="Times New Roman" w:hAnsi="Times New Roman" w:cs="Times New Roman"/>
+          <w:sz w:val="24"/>
+          <w:szCs w:val="24"/>
+        </w:rPr>
+        <w:t>state</w:t>
+      </w:r>
+      <w:proofErr w:type="spellEnd"/>
+      <w:r>
+        <w:rPr>
+          <w:rFonts w:ascii="Times New Roman" w:hAnsi="Times New Roman" w:cs="Times New Roman"/>
+          <w:sz w:val="24"/>
+          <w:szCs w:val="24"/>
+        </w:rPr>
+        <w:t xml:space="preserve"> </w:t>
+      </w:r>
+      <w:proofErr w:type="spellStart"/>
+      <w:r>
+        <w:rPr>
+          <w:rFonts w:ascii="Times New Roman" w:hAnsi="Times New Roman" w:cs="Times New Roman"/>
+          <w:sz w:val="24"/>
+          <w:szCs w:val="24"/>
+        </w:rPr>
+        <w:t>transfer</w:t>
+      </w:r>
+      <w:proofErr w:type="spellEnd"/>
+    </w:p>
+    <w:p>
+      <w:pPr>
+        <w:rPr>
+          <w:rFonts w:ascii="Times New Roman" w:hAnsi="Times New Roman" w:cs="Times New Roman"/>
+          <w:sz w:val="24"/>
+          <w:szCs w:val="24"/>
+        </w:rPr>
+      </w:pPr>
+      <w:r>
+        <w:rPr>
+          <w:rFonts w:ascii="Times New Roman" w:hAnsi="Times New Roman" w:cs="Times New Roman"/>
+          <w:sz w:val="24"/>
+          <w:szCs w:val="24"/>
+        </w:rPr>
+        <w:t xml:space="preserve">É um estilo de arquitetura de software que define a implementação de um serviço web, diferente do que é o </w:t>
+      </w:r>
+      <w:proofErr w:type="spellStart"/>
+      <w:r>
+        <w:rPr>
+          <w:rFonts w:ascii="Times New Roman" w:hAnsi="Times New Roman" w:cs="Times New Roman"/>
+          <w:sz w:val="24"/>
+          <w:szCs w:val="24"/>
+        </w:rPr>
+        <w:t>soap</w:t>
+      </w:r>
+      <w:proofErr w:type="spellEnd"/>
+      <w:r>
+        <w:rPr>
+          <w:rFonts w:ascii="Times New Roman" w:hAnsi="Times New Roman" w:cs="Times New Roman"/>
+          <w:sz w:val="24"/>
+          <w:szCs w:val="24"/>
+        </w:rPr>
+        <w:t xml:space="preserve"> que é um protocolo.</w:t>
+      </w:r>
+    </w:p>
+    <w:p>
+      <w:pPr>
+        <w:rPr>
+          <w:rFonts w:ascii="Times New Roman" w:hAnsi="Times New Roman" w:cs="Times New Roman"/>
+          <w:sz w:val="24"/>
+          <w:szCs w:val="24"/>
+        </w:rPr>
+      </w:pPr>
+      <w:r>
+        <w:rPr>
+          <w:rFonts w:ascii="Times New Roman" w:hAnsi="Times New Roman" w:cs="Times New Roman"/>
+          <w:sz w:val="24"/>
+          <w:szCs w:val="24"/>
+        </w:rPr>
+        <w:t xml:space="preserve">Podem trabalhar com os formatos </w:t>
+      </w:r>
+      <w:proofErr w:type="spellStart"/>
+      <w:r>
+        <w:rPr>
+          <w:rFonts w:ascii="Times New Roman" w:hAnsi="Times New Roman" w:cs="Times New Roman"/>
+          <w:sz w:val="24"/>
+          <w:szCs w:val="24"/>
+        </w:rPr>
+        <w:t>xml</w:t>
+      </w:r>
+      <w:proofErr w:type="spellEnd"/>
+      <w:r>
+        <w:rPr>
+          <w:rFonts w:ascii="Times New Roman" w:hAnsi="Times New Roman" w:cs="Times New Roman"/>
+          <w:sz w:val="24"/>
+          <w:szCs w:val="24"/>
+        </w:rPr>
+        <w:t xml:space="preserve">, </w:t>
+      </w:r>
+      <w:proofErr w:type="spellStart"/>
+      <w:r>
+        <w:rPr>
+          <w:rFonts w:ascii="Times New Roman" w:hAnsi="Times New Roman" w:cs="Times New Roman"/>
+          <w:sz w:val="24"/>
+          <w:szCs w:val="24"/>
+        </w:rPr>
+        <w:t>json</w:t>
+      </w:r>
+      <w:proofErr w:type="spellEnd"/>
+      <w:r>
+        <w:rPr>
+          <w:rFonts w:ascii="Times New Roman" w:hAnsi="Times New Roman" w:cs="Times New Roman"/>
+          <w:sz w:val="24"/>
+          <w:szCs w:val="24"/>
+        </w:rPr>
+        <w:t xml:space="preserve">, </w:t>
+      </w:r>
+      <w:proofErr w:type="spellStart"/>
+      <w:r>
+        <w:rPr>
+          <w:rFonts w:ascii="Times New Roman" w:hAnsi="Times New Roman" w:cs="Times New Roman"/>
+          <w:sz w:val="24"/>
+          <w:szCs w:val="24"/>
+        </w:rPr>
+        <w:t>yaml</w:t>
+      </w:r>
+      <w:proofErr w:type="spellEnd"/>
+      <w:r>
+        <w:rPr>
+          <w:rFonts w:ascii="Times New Roman" w:hAnsi="Times New Roman" w:cs="Times New Roman"/>
+          <w:sz w:val="24"/>
+          <w:szCs w:val="24"/>
+        </w:rPr>
+        <w:t xml:space="preserve"> e outros.</w:t>
+      </w:r>
+    </w:p>
+    <w:p>
+      <w:pPr>
+        <w:jc w:val="both"/>
+        <w:rPr>
+          <w:rFonts w:ascii="Times New Roman" w:hAnsi="Times New Roman" w:cs="Times New Roman"/>
+          <w:sz w:val="24"/>
+          <w:szCs w:val="24"/>
+        </w:rPr>
+      </w:pPr>
+      <w:r>
+        <w:rPr>
+          <w:rFonts w:ascii="Times New Roman" w:hAnsi="Times New Roman" w:cs="Times New Roman"/>
+          <w:sz w:val="24"/>
+          <w:szCs w:val="24"/>
+        </w:rPr>
+        <w:lastRenderedPageBreak/>
+        <w:t xml:space="preserve">Permite integrações entre aplicações e entre cliente e servidor em páginas web e aplicações. Utiliza os métodos HTTP para definir a operação que está sendo efetuada. Possui uma arquitetura de fácil compreensão. </w:t>
+      </w:r>
+    </w:p>
+    <w:p>
+      <w:pPr>
+        <w:pStyle w:val="PargrafodaLista"/>
+        <w:numPr>
+          <w:ilvl w:val="0"/>
+          <w:numId w:val="1"/>
+        </w:numPr>
+        <w:jc w:val="both"/>
+        <w:rPr>
+          <w:rFonts w:ascii="Times New Roman" w:hAnsi="Times New Roman" w:cs="Times New Roman"/>
+          <w:sz w:val="24"/>
+          <w:szCs w:val="24"/>
+        </w:rPr>
+      </w:pPr>
+      <w:r>
+        <w:rPr>
+          <w:rFonts w:ascii="Times New Roman" w:hAnsi="Times New Roman" w:cs="Times New Roman"/>
+          <w:sz w:val="24"/>
+          <w:szCs w:val="24"/>
+        </w:rPr>
+        <w:t>Estrutura REST</w:t>
+      </w:r>
+    </w:p>
+    <w:p>
+      <w:pPr>
+        <w:jc w:val="both"/>
+        <w:rPr>
+          <w:rFonts w:ascii="Times New Roman" w:hAnsi="Times New Roman" w:cs="Times New Roman"/>
+          <w:sz w:val="24"/>
+          <w:szCs w:val="24"/>
+        </w:rPr>
+      </w:pPr>
+      <w:r>
+        <w:rPr>
+          <w:noProof/>
+        </w:rPr>
+        <w:drawing>
+          <wp:inline distT="0" distB="0" distL="0" distR="0" wp14:anchorId="05DE733B" wp14:editId="09762074">
+            <wp:extent cx="5400040" cy="1644650"/>
+            <wp:effectExtent l="0" t="0" r="0" b="0"/>
+            <wp:docPr id="7" name="Imagem 7"/>
+            <wp:cNvGraphicFramePr>
+              <a:graphicFrameLocks xmlns:a="http://schemas.openxmlformats.org/drawingml/2006/main" noChangeAspect="1"/>
+            </wp:cNvGraphicFramePr>
+            <a:graphic xmlns:a="http://schemas.openxmlformats.org/drawingml/2006/main">
+              <a:graphicData uri="http://schemas.openxmlformats.org/drawingml/2006/picture">
+                <pic:pic xmlns:pic="http://schemas.openxmlformats.org/drawingml/2006/picture">
+                  <pic:nvPicPr>
+                    <pic:cNvPr id="1" name=""/>
+                    <pic:cNvPicPr/>
+                  </pic:nvPicPr>
+                  <pic:blipFill>
+                    <a:blip r:embed="rId11"/>
+                    <a:stretch>
+                      <a:fillRect/>
+                    </a:stretch>
+                  </pic:blipFill>
+                  <pic:spPr>
+                    <a:xfrm>
+                      <a:off x="0" y="0"/>
+                      <a:ext cx="5400040" cy="1644650"/>
+                    </a:xfrm>
+                    <a:prstGeom prst="rect">
+                      <a:avLst/>
+                    </a:prstGeom>
+                  </pic:spPr>
+                </pic:pic>
+              </a:graphicData>
+            </a:graphic>
+          </wp:inline>
+        </w:drawing>
+      </w:r>
+    </w:p>
+    <w:p>
+      <w:pPr>
+        <w:jc w:val="both"/>
+        <w:rPr>
+          <w:rFonts w:ascii="Times New Roman" w:hAnsi="Times New Roman" w:cs="Times New Roman"/>
+          <w:sz w:val="24"/>
+          <w:szCs w:val="24"/>
+        </w:rPr>
+      </w:pPr>
+      <w:r>
+        <w:rPr>
+          <w:noProof/>
+        </w:rPr>
+        <w:drawing>
+          <wp:inline distT="0" distB="0" distL="0" distR="0" wp14:anchorId="2CBABF62" wp14:editId="4EB3304B">
+            <wp:extent cx="5400040" cy="1248410"/>
+            <wp:effectExtent l="0" t="0" r="0" b="8890"/>
+            <wp:docPr id="8" name="Imagem 8"/>
+            <wp:cNvGraphicFramePr>
+              <a:graphicFrameLocks xmlns:a="http://schemas.openxmlformats.org/drawingml/2006/main" noChangeAspect="1"/>
+            </wp:cNvGraphicFramePr>
+            <a:graphic xmlns:a="http://schemas.openxmlformats.org/drawingml/2006/main">
+              <a:graphicData uri="http://schemas.openxmlformats.org/drawingml/2006/picture">
+                <pic:pic xmlns:pic="http://schemas.openxmlformats.org/drawingml/2006/picture">
+                  <pic:nvPicPr>
+                    <pic:cNvPr id="1" name=""/>
+                    <pic:cNvPicPr/>
+                  </pic:nvPicPr>
+                  <pic:blipFill>
+                    <a:blip r:embed="rId12"/>
+                    <a:stretch>
+                      <a:fillRect/>
+                    </a:stretch>
+                  </pic:blipFill>
+                  <pic:spPr>
+                    <a:xfrm>
+                      <a:off x="0" y="0"/>
+                      <a:ext cx="5400040" cy="1248410"/>
+                    </a:xfrm>
+                    <a:prstGeom prst="rect">
+                      <a:avLst/>
+                    </a:prstGeom>
+                  </pic:spPr>
+                </pic:pic>
+              </a:graphicData>
+            </a:graphic>
+          </wp:inline>
+        </w:drawing>
+      </w:r>
+    </w:p>
+    <w:p>
+      <w:pPr>
+        <w:pStyle w:val="PargrafodaLista"/>
+        <w:numPr>
+          <w:ilvl w:val="0"/>
+          <w:numId w:val="1"/>
+        </w:numPr>
+        <w:jc w:val="both"/>
+        <w:rPr>
+          <w:rFonts w:ascii="Times New Roman" w:hAnsi="Times New Roman" w:cs="Times New Roman"/>
+          <w:sz w:val="24"/>
+          <w:szCs w:val="24"/>
+        </w:rPr>
+      </w:pPr>
+      <w:r>
+        <w:rPr>
+          <w:rFonts w:ascii="Times New Roman" w:hAnsi="Times New Roman" w:cs="Times New Roman"/>
+          <w:sz w:val="24"/>
+          <w:szCs w:val="24"/>
+        </w:rPr>
+        <w:t>API</w:t>
+      </w:r>
+    </w:p>
+    <w:p>
+      <w:pPr>
+        <w:jc w:val="both"/>
+        <w:rPr>
+          <w:rFonts w:ascii="Times New Roman" w:hAnsi="Times New Roman" w:cs="Times New Roman"/>
+          <w:sz w:val="24"/>
+          <w:szCs w:val="24"/>
+        </w:rPr>
+      </w:pPr>
+      <w:proofErr w:type="spellStart"/>
+      <w:r>
+        <w:rPr>
+          <w:rFonts w:ascii="Times New Roman" w:hAnsi="Times New Roman" w:cs="Times New Roman"/>
+          <w:sz w:val="24"/>
+          <w:szCs w:val="24"/>
+        </w:rPr>
+        <w:t>Application</w:t>
+      </w:r>
+      <w:proofErr w:type="spellEnd"/>
+      <w:r>
+        <w:rPr>
+          <w:rFonts w:ascii="Times New Roman" w:hAnsi="Times New Roman" w:cs="Times New Roman"/>
+          <w:sz w:val="24"/>
+          <w:szCs w:val="24"/>
+        </w:rPr>
+        <w:t xml:space="preserve"> </w:t>
+      </w:r>
+      <w:proofErr w:type="spellStart"/>
+      <w:r>
+        <w:rPr>
+          <w:rFonts w:ascii="Times New Roman" w:hAnsi="Times New Roman" w:cs="Times New Roman"/>
+          <w:sz w:val="24"/>
+          <w:szCs w:val="24"/>
+        </w:rPr>
+        <w:t>Programming</w:t>
+      </w:r>
+      <w:proofErr w:type="spellEnd"/>
+      <w:r>
+        <w:rPr>
+          <w:rFonts w:ascii="Times New Roman" w:hAnsi="Times New Roman" w:cs="Times New Roman"/>
+          <w:sz w:val="24"/>
+          <w:szCs w:val="24"/>
+        </w:rPr>
+        <w:t xml:space="preserve"> Interface</w:t>
+      </w:r>
+    </w:p>
+    <w:p>
+      <w:pPr>
+        <w:jc w:val="both"/>
+        <w:rPr>
+          <w:rFonts w:ascii="Times New Roman" w:hAnsi="Times New Roman" w:cs="Times New Roman"/>
+          <w:sz w:val="24"/>
+          <w:szCs w:val="24"/>
+        </w:rPr>
+      </w:pPr>
+      <w:r>
+        <w:rPr>
+          <w:rFonts w:ascii="Times New Roman" w:hAnsi="Times New Roman" w:cs="Times New Roman"/>
+          <w:sz w:val="24"/>
+          <w:szCs w:val="24"/>
+        </w:rPr>
+        <w:t xml:space="preserve">São conjuntos de rotinas documentados e disponibilizados por uma aplicação para que outras aplicações possam consumir suas funcionalidades. </w:t>
+      </w:r>
+    </w:p>
+    <w:p>
+      <w:pPr>
+        <w:jc w:val="both"/>
+        <w:rPr>
+          <w:rFonts w:ascii="Times New Roman" w:hAnsi="Times New Roman" w:cs="Times New Roman"/>
+          <w:sz w:val="24"/>
+          <w:szCs w:val="24"/>
+        </w:rPr>
+      </w:pPr>
+      <w:r>
+        <w:rPr>
+          <w:rFonts w:ascii="Times New Roman" w:hAnsi="Times New Roman" w:cs="Times New Roman"/>
+          <w:sz w:val="24"/>
+          <w:szCs w:val="24"/>
+        </w:rPr>
+        <w:t xml:space="preserve">Uma API pode ser </w:t>
+      </w:r>
+      <w:proofErr w:type="spellStart"/>
+      <w:r>
+        <w:rPr>
+          <w:rFonts w:ascii="Times New Roman" w:hAnsi="Times New Roman" w:cs="Times New Roman"/>
+          <w:sz w:val="24"/>
+          <w:szCs w:val="24"/>
+        </w:rPr>
+        <w:t>api</w:t>
+      </w:r>
+      <w:proofErr w:type="spellEnd"/>
+      <w:r>
+        <w:rPr>
+          <w:rFonts w:ascii="Times New Roman" w:hAnsi="Times New Roman" w:cs="Times New Roman"/>
+          <w:sz w:val="24"/>
+          <w:szCs w:val="24"/>
+        </w:rPr>
+        <w:t xml:space="preserve"> </w:t>
+      </w:r>
+      <w:proofErr w:type="spellStart"/>
+      <w:r>
+        <w:rPr>
+          <w:rFonts w:ascii="Times New Roman" w:hAnsi="Times New Roman" w:cs="Times New Roman"/>
+          <w:sz w:val="24"/>
+          <w:szCs w:val="24"/>
+        </w:rPr>
+        <w:t>rest</w:t>
+      </w:r>
+      <w:proofErr w:type="spellEnd"/>
+      <w:r>
+        <w:rPr>
+          <w:rFonts w:ascii="Times New Roman" w:hAnsi="Times New Roman" w:cs="Times New Roman"/>
+          <w:sz w:val="24"/>
+          <w:szCs w:val="24"/>
+        </w:rPr>
+        <w:t xml:space="preserve"> ou </w:t>
+      </w:r>
+      <w:proofErr w:type="spellStart"/>
+      <w:r>
+        <w:rPr>
+          <w:rFonts w:ascii="Times New Roman" w:hAnsi="Times New Roman" w:cs="Times New Roman"/>
+          <w:sz w:val="24"/>
+          <w:szCs w:val="24"/>
+        </w:rPr>
+        <w:t>api</w:t>
+      </w:r>
+      <w:proofErr w:type="spellEnd"/>
+      <w:r>
+        <w:rPr>
+          <w:rFonts w:ascii="Times New Roman" w:hAnsi="Times New Roman" w:cs="Times New Roman"/>
+          <w:sz w:val="24"/>
+          <w:szCs w:val="24"/>
+        </w:rPr>
+        <w:t xml:space="preserve"> </w:t>
+      </w:r>
+      <w:proofErr w:type="spellStart"/>
+      <w:r>
+        <w:rPr>
+          <w:rFonts w:ascii="Times New Roman" w:hAnsi="Times New Roman" w:cs="Times New Roman"/>
+          <w:sz w:val="24"/>
+          <w:szCs w:val="24"/>
+        </w:rPr>
+        <w:t>soap</w:t>
+      </w:r>
+      <w:proofErr w:type="spellEnd"/>
+      <w:r>
+        <w:rPr>
+          <w:rFonts w:ascii="Times New Roman" w:hAnsi="Times New Roman" w:cs="Times New Roman"/>
+          <w:sz w:val="24"/>
+          <w:szCs w:val="24"/>
+        </w:rPr>
+        <w:t>.</w:t>
+      </w:r>
+    </w:p>
+    <w:p>
+      <w:pPr>
+        <w:pStyle w:val="PargrafodaLista"/>
+        <w:numPr>
+          <w:ilvl w:val="0"/>
+          <w:numId w:val="1"/>
+        </w:numPr>
+        <w:jc w:val="both"/>
+        <w:rPr>
+          <w:rFonts w:ascii="Times New Roman" w:hAnsi="Times New Roman" w:cs="Times New Roman"/>
+          <w:sz w:val="24"/>
+          <w:szCs w:val="24"/>
+        </w:rPr>
+      </w:pPr>
+      <w:r>
+        <w:rPr>
+          <w:rFonts w:ascii="Times New Roman" w:hAnsi="Times New Roman" w:cs="Times New Roman"/>
+          <w:sz w:val="24"/>
+          <w:szCs w:val="24"/>
+        </w:rPr>
+        <w:t>Principais métodos HTTP</w:t>
+      </w:r>
+    </w:p>
+    <w:p>
+      <w:pPr>
+        <w:jc w:val="both"/>
+        <w:rPr>
+          <w:rFonts w:ascii="Times New Roman" w:hAnsi="Times New Roman" w:cs="Times New Roman"/>
+          <w:sz w:val="24"/>
+          <w:szCs w:val="24"/>
+          <w:u w:val="single"/>
+        </w:rPr>
+      </w:pPr>
+    </w:p>
+    <w:p>
+      <w:pPr>
+        <w:jc w:val="both"/>
+        <w:rPr>
+          <w:rFonts w:ascii="Times New Roman" w:hAnsi="Times New Roman" w:cs="Times New Roman"/>
+          <w:sz w:val="24"/>
+          <w:szCs w:val="24"/>
+          <w:u w:val="single"/>
+        </w:rPr>
+      </w:pPr>
+      <w:r>
+        <w:rPr>
+          <w:noProof/>
+        </w:rPr>
+        <w:drawing>
+          <wp:inline distT="0" distB="0" distL="0" distR="0" wp14:anchorId="23273E6F" wp14:editId="01233861">
+            <wp:extent cx="5400040" cy="2065020"/>
+            <wp:effectExtent l="0" t="0" r="0" b="0"/>
+            <wp:docPr id="9" name="Imagem 9"/>
+            <wp:cNvGraphicFramePr>
+              <a:graphicFrameLocks xmlns:a="http://schemas.openxmlformats.org/drawingml/2006/main" noChangeAspect="1"/>
+            </wp:cNvGraphicFramePr>
+            <a:graphic xmlns:a="http://schemas.openxmlformats.org/drawingml/2006/main">
+              <a:graphicData uri="http://schemas.openxmlformats.org/drawingml/2006/picture">
+                <pic:pic xmlns:pic="http://schemas.openxmlformats.org/drawingml/2006/picture">
+                  <pic:nvPicPr>
+                    <pic:cNvPr id="1" name=""/>
+                    <pic:cNvPicPr/>
+                  </pic:nvPicPr>
+                  <pic:blipFill>
+                    <a:blip r:embed="rId13"/>
+                    <a:stretch>
+                      <a:fillRect/>
+                    </a:stretch>
+                  </pic:blipFill>
+                  <pic:spPr>
+                    <a:xfrm>
+                      <a:off x="0" y="0"/>
+                      <a:ext cx="5400040" cy="2065020"/>
+                    </a:xfrm>
+                    <a:prstGeom prst="rect">
+                      <a:avLst/>
+                    </a:prstGeom>
+                  </pic:spPr>
+                </pic:pic>
+              </a:graphicData>
+            </a:graphic>
+          </wp:inline>
+        </w:drawing>
+      </w:r>
+    </w:p>
+    <w:p>
+      <w:pPr>
+        <w:rPr>
+          <w:rFonts w:ascii="Times New Roman" w:hAnsi="Times New Roman" w:cs="Times New Roman"/>
+          <w:sz w:val="24"/>
+          <w:szCs w:val="24"/>
+        </w:rPr>
+      </w:pPr>
+    </w:p>
+    <w:p>
+      <w:pPr>
+        <w:pStyle w:val="PargrafodaLista"/>
+        <w:numPr>
+          <w:ilvl w:val="0"/>
+          <w:numId w:val="1"/>
+        </w:numPr>
+        <w:rPr>
+          <w:rFonts w:ascii="Times New Roman" w:hAnsi="Times New Roman" w:cs="Times New Roman"/>
+          <w:sz w:val="24"/>
+          <w:szCs w:val="24"/>
+        </w:rPr>
+      </w:pPr>
+      <w:r>
+        <w:rPr>
+          <w:rFonts w:ascii="Times New Roman" w:hAnsi="Times New Roman" w:cs="Times New Roman"/>
+          <w:sz w:val="24"/>
+          <w:szCs w:val="24"/>
+        </w:rPr>
+        <w:t>JSON</w:t>
+      </w:r>
+      <w:r>
+        <w:rPr>
+          <w:rFonts w:ascii="Times New Roman" w:hAnsi="Times New Roman" w:cs="Times New Roman"/>
+          <w:sz w:val="24"/>
+          <w:szCs w:val="24"/>
+        </w:rPr>
+        <w:t xml:space="preserve"> – </w:t>
+      </w:r>
+      <w:proofErr w:type="spellStart"/>
+      <w:r>
+        <w:rPr>
+          <w:rFonts w:ascii="Times New Roman" w:hAnsi="Times New Roman" w:cs="Times New Roman"/>
+          <w:sz w:val="24"/>
+          <w:szCs w:val="24"/>
+        </w:rPr>
+        <w:t>Javascript</w:t>
+      </w:r>
+      <w:proofErr w:type="spellEnd"/>
+      <w:r>
+        <w:rPr>
+          <w:rFonts w:ascii="Times New Roman" w:hAnsi="Times New Roman" w:cs="Times New Roman"/>
+          <w:sz w:val="24"/>
+          <w:szCs w:val="24"/>
+        </w:rPr>
+        <w:t xml:space="preserve"> </w:t>
+      </w:r>
+      <w:proofErr w:type="spellStart"/>
+      <w:r>
+        <w:rPr>
+          <w:rFonts w:ascii="Times New Roman" w:hAnsi="Times New Roman" w:cs="Times New Roman"/>
+          <w:sz w:val="24"/>
+          <w:szCs w:val="24"/>
+        </w:rPr>
+        <w:t>Object</w:t>
+      </w:r>
+      <w:proofErr w:type="spellEnd"/>
+      <w:r>
+        <w:rPr>
+          <w:rFonts w:ascii="Times New Roman" w:hAnsi="Times New Roman" w:cs="Times New Roman"/>
+          <w:sz w:val="24"/>
+          <w:szCs w:val="24"/>
+        </w:rPr>
+        <w:t xml:space="preserve"> </w:t>
+      </w:r>
+      <w:proofErr w:type="spellStart"/>
+      <w:r>
+        <w:rPr>
+          <w:rFonts w:ascii="Times New Roman" w:hAnsi="Times New Roman" w:cs="Times New Roman"/>
+          <w:sz w:val="24"/>
+          <w:szCs w:val="24"/>
+        </w:rPr>
+        <w:t>Notation</w:t>
+      </w:r>
+      <w:proofErr w:type="spellEnd"/>
+    </w:p>
+    <w:p>
+      <w:pPr>
+        <w:jc w:val="both"/>
+        <w:rPr>
+          <w:rFonts w:ascii="Times New Roman" w:hAnsi="Times New Roman" w:cs="Times New Roman"/>
+          <w:sz w:val="24"/>
+          <w:szCs w:val="24"/>
+        </w:rPr>
+      </w:pPr>
+      <w:r>
+        <w:rPr>
+          <w:rFonts w:ascii="Times New Roman" w:hAnsi="Times New Roman" w:cs="Times New Roman"/>
+          <w:sz w:val="24"/>
+          <w:szCs w:val="24"/>
+        </w:rPr>
+        <w:lastRenderedPageBreak/>
+        <w:t>Formatação leve utilizada para troca de mensagens entre sistemas. Usa-se de uma estrutura de chave e valor e de listas ordenadas.</w:t>
+      </w:r>
+    </w:p>
+    <w:p>
+      <w:pPr>
+        <w:jc w:val="both"/>
+        <w:rPr>
+          <w:rFonts w:ascii="Times New Roman" w:hAnsi="Times New Roman" w:cs="Times New Roman"/>
+          <w:sz w:val="24"/>
+          <w:szCs w:val="24"/>
+        </w:rPr>
+      </w:pPr>
+      <w:r>
+        <w:rPr>
+          <w:rFonts w:ascii="Times New Roman" w:hAnsi="Times New Roman" w:cs="Times New Roman"/>
+          <w:sz w:val="24"/>
+          <w:szCs w:val="24"/>
+        </w:rPr>
+        <w:t xml:space="preserve">Um dos formatos mais populares e mais utilizados para troca de mensagens entre sistemas. </w:t>
+      </w:r>
+    </w:p>
+    <w:p>
+      <w:pPr>
+        <w:jc w:val="both"/>
+        <w:rPr>
+          <w:rFonts w:ascii="Times New Roman" w:hAnsi="Times New Roman" w:cs="Times New Roman"/>
+          <w:sz w:val="24"/>
+          <w:szCs w:val="24"/>
+        </w:rPr>
+      </w:pPr>
+      <w:r>
+        <w:rPr>
+          <w:noProof/>
+        </w:rPr>
+        <w:drawing>
+          <wp:inline distT="0" distB="0" distL="0" distR="0" wp14:anchorId="45522663" wp14:editId="0DAE0061">
+            <wp:extent cx="3744685" cy="2530475"/>
+            <wp:effectExtent l="0" t="0" r="8255" b="3175"/>
+            <wp:docPr id="10" name="Imagem 10"/>
+            <wp:cNvGraphicFramePr>
+              <a:graphicFrameLocks xmlns:a="http://schemas.openxmlformats.org/drawingml/2006/main" noChangeAspect="1"/>
+            </wp:cNvGraphicFramePr>
+            <a:graphic xmlns:a="http://schemas.openxmlformats.org/drawingml/2006/main">
+              <a:graphicData uri="http://schemas.openxmlformats.org/drawingml/2006/picture">
+                <pic:pic xmlns:pic="http://schemas.openxmlformats.org/drawingml/2006/picture">
+                  <pic:nvPicPr>
+                    <pic:cNvPr id="1" name=""/>
+                    <pic:cNvPicPr/>
+                  </pic:nvPicPr>
+                  <pic:blipFill>
+                    <a:blip r:embed="rId14"/>
+                    <a:stretch>
+                      <a:fillRect/>
+                    </a:stretch>
+                  </pic:blipFill>
+                  <pic:spPr>
+                    <a:xfrm>
+                      <a:off x="0" y="0"/>
+                      <a:ext cx="3763818" cy="2543404"/>
+                    </a:xfrm>
+                    <a:prstGeom prst="rect">
+                      <a:avLst/>
+                    </a:prstGeom>
+                  </pic:spPr>
+                </pic:pic>
+              </a:graphicData>
+            </a:graphic>
+          </wp:inline>
+        </w:drawing>
+      </w:r>
+    </w:p>
+    <w:p>
+      <w:pPr>
+        <w:rPr>
+          <w:rFonts w:ascii="Times New Roman" w:hAnsi="Times New Roman" w:cs="Times New Roman"/>
+          <w:sz w:val="24"/>
+          <w:szCs w:val="24"/>
+        </w:rPr>
+      </w:pPr>
+    </w:p>
+    <w:p>
+      <w:pPr>
+        <w:pStyle w:val="PargrafodaLista"/>
+        <w:numPr>
+          <w:ilvl w:val="0"/>
+          <w:numId w:val="1"/>
+        </w:numPr>
+        <w:rPr>
+          <w:rFonts w:ascii="Times New Roman" w:hAnsi="Times New Roman" w:cs="Times New Roman"/>
+          <w:sz w:val="24"/>
+          <w:szCs w:val="24"/>
+        </w:rPr>
+      </w:pPr>
+      <w:r>
+        <w:rPr>
+          <w:rFonts w:ascii="Times New Roman" w:hAnsi="Times New Roman" w:cs="Times New Roman"/>
+          <w:sz w:val="24"/>
+          <w:szCs w:val="24"/>
+        </w:rPr>
+        <w:t xml:space="preserve">Código de estado: </w:t>
+      </w:r>
+      <w:r>
+        <w:rPr>
+          <w:rFonts w:ascii="Times New Roman" w:hAnsi="Times New Roman" w:cs="Times New Roman"/>
+          <w:sz w:val="24"/>
+          <w:szCs w:val="24"/>
+        </w:rPr>
+        <w:t>usado pelo o servidor para avisar ao cliente sobre o estado da operação solicitada.</w:t>
+      </w:r>
+    </w:p>
+    <w:p>
+      <w:pPr>
+        <w:pStyle w:val="PargrafodaLista"/>
+        <w:rPr>
+          <w:rFonts w:ascii="Times New Roman" w:hAnsi="Times New Roman" w:cs="Times New Roman"/>
+          <w:sz w:val="24"/>
+          <w:szCs w:val="24"/>
+        </w:rPr>
+      </w:pPr>
+    </w:p>
+    <w:p>
+      <w:pPr>
+        <w:rPr>
+          <w:rFonts w:ascii="Times New Roman" w:hAnsi="Times New Roman" w:cs="Times New Roman"/>
+          <w:sz w:val="24"/>
+          <w:szCs w:val="24"/>
+        </w:rPr>
+      </w:pPr>
+      <w:r>
+        <w:rPr>
+          <w:noProof/>
+        </w:rPr>
+        <w:drawing>
+          <wp:inline distT="0" distB="0" distL="0" distR="0" wp14:anchorId="2F54E200" wp14:editId="1107EC8D">
+            <wp:extent cx="3173185" cy="2755265"/>
+            <wp:effectExtent l="0" t="0" r="8255" b="6985"/>
+            <wp:docPr id="11" name="Imagem 11"/>
+            <wp:cNvGraphicFramePr>
+              <a:graphicFrameLocks xmlns:a="http://schemas.openxmlformats.org/drawingml/2006/main" noChangeAspect="1"/>
+            </wp:cNvGraphicFramePr>
+            <a:graphic xmlns:a="http://schemas.openxmlformats.org/drawingml/2006/main">
+              <a:graphicData uri="http://schemas.openxmlformats.org/drawingml/2006/picture">
+                <pic:pic xmlns:pic="http://schemas.openxmlformats.org/drawingml/2006/picture">
+                  <pic:nvPicPr>
+                    <pic:cNvPr id="1" name=""/>
+                    <pic:cNvPicPr/>
+                  </pic:nvPicPr>
+                  <pic:blipFill>
+                    <a:blip r:embed="rId15"/>
+                    <a:stretch>
+                      <a:fillRect/>
+                    </a:stretch>
+                  </pic:blipFill>
+                  <pic:spPr>
+                    <a:xfrm>
+                      <a:off x="0" y="0"/>
+                      <a:ext cx="3194802" cy="2774035"/>
+                    </a:xfrm>
+                    <a:prstGeom prst="rect">
+                      <a:avLst/>
+                    </a:prstGeom>
+                  </pic:spPr>
+                </pic:pic>
+              </a:graphicData>
+            </a:graphic>
+          </wp:inline>
+        </w:drawing>
+      </w:r>
     </w:p>
     <w:p>
       <w:pPr>
@@ -1581,7 +2484,7 @@
   <w:abstractNum w:abstractNumId="0" w15:restartNumberingAfterBreak="0">
     <w:nsid w:val="203008DA"/>
     <w:multiLevelType w:val="hybridMultilevel"/>
-    <w:tmpl w:val="D3ACF728"/>
+    <w:tmpl w:val="3E107DB6"/>
     <w:lvl w:ilvl="0" w:tplc="04160001">
       <w:start w:val="1"/>
       <w:numFmt w:val="bullet"/>

</xml_diff>